<commit_message>
Updated the github link
</commit_message>
<xml_diff>
--- a/Team 1 Project_Proposal BMI 6016 Spring 2022.docx
+++ b/Team 1 Project_Proposal BMI 6016 Spring 2022.docx
@@ -318,23 +318,7 @@
           <w:sz w:val="21"/>
           <w:szCs w:val="21"/>
         </w:rPr>
-        <w:t xml:space="preserve">Elizabeth </w:t>
-      </w:r>
-      <w:proofErr w:type="spellStart"/>
-      <w:r>
-        <w:rPr>
-          <w:sz w:val="21"/>
-          <w:szCs w:val="21"/>
-        </w:rPr>
-        <w:t>Sloss</w:t>
-      </w:r>
-      <w:proofErr w:type="spellEnd"/>
-      <w:r>
-        <w:rPr>
-          <w:sz w:val="21"/>
-          <w:szCs w:val="21"/>
-        </w:rPr>
-        <w:t xml:space="preserve"> (</w:t>
+        <w:t>Elizabeth Sloss (</w:t>
       </w:r>
       <w:hyperlink r:id="rId9">
         <w:r>
@@ -463,18 +447,8 @@
           <w:sz w:val="21"/>
           <w:szCs w:val="21"/>
         </w:rPr>
-        <w:t>https://github.com/john-stanley2/BMI_6016_NSQIP_Project</w:t>
-      </w:r>
-    </w:p>
-    <w:p>
-      <w:pPr>
-        <w:shd w:val="clear" w:color="auto" w:fill="FFFFFF" w:themeFill="background1"/>
-        <w:spacing w:line="240" w:lineRule="auto"/>
-        <w:rPr>
-          <w:sz w:val="21"/>
-          <w:szCs w:val="21"/>
-        </w:rPr>
-      </w:pPr>
+        <w:t>https://github.com/Mdpoulsen/BMI_6016_Group_Project_NSQIP.git</w:t>
+      </w:r>
     </w:p>
     <w:p>
       <w:pPr>
@@ -679,39 +653,7 @@
           <w:sz w:val="21"/>
           <w:szCs w:val="21"/>
         </w:rPr>
-        <w:t>(</w:t>
-      </w:r>
-      <w:proofErr w:type="spellStart"/>
-      <w:r>
-        <w:rPr>
-          <w:sz w:val="21"/>
-          <w:szCs w:val="21"/>
-        </w:rPr>
-        <w:t>SynPUFs</w:t>
-      </w:r>
-      <w:proofErr w:type="spellEnd"/>
-      <w:r>
-        <w:rPr>
-          <w:sz w:val="21"/>
-          <w:szCs w:val="21"/>
-        </w:rPr>
-        <w:t xml:space="preserve">). Medicare Claims </w:t>
-      </w:r>
-      <w:proofErr w:type="spellStart"/>
-      <w:r>
-        <w:rPr>
-          <w:sz w:val="21"/>
-          <w:szCs w:val="21"/>
-        </w:rPr>
-        <w:t>SynPUFs</w:t>
-      </w:r>
-      <w:proofErr w:type="spellEnd"/>
-      <w:r>
-        <w:rPr>
-          <w:sz w:val="21"/>
-          <w:szCs w:val="21"/>
-        </w:rPr>
-        <w:t xml:space="preserve"> were created by the Centers for Medicare &amp; Medicaid </w:t>
+        <w:t xml:space="preserve">(SynPUFs). Medicare Claims SynPUFs were created by the Centers for Medicare &amp; Medicaid Services (CMS) from claims data and are available for free download. CMS creates SynPUFs by </w:t>
       </w:r>
       <w:r>
         <w:rPr>
@@ -719,39 +661,7 @@
           <w:szCs w:val="21"/>
         </w:rPr>
         <w:lastRenderedPageBreak/>
-        <w:t xml:space="preserve">Services (CMS) from claims data and are available for free download. CMS creates </w:t>
-      </w:r>
-      <w:proofErr w:type="spellStart"/>
-      <w:r>
-        <w:rPr>
-          <w:sz w:val="21"/>
-          <w:szCs w:val="21"/>
-        </w:rPr>
-        <w:t>SynPUFs</w:t>
-      </w:r>
-      <w:proofErr w:type="spellEnd"/>
-      <w:r>
-        <w:rPr>
-          <w:sz w:val="21"/>
-          <w:szCs w:val="21"/>
-        </w:rPr>
-        <w:t xml:space="preserve"> by randomly sampling 5% of Medicare beneficiaries and synthesizing the data. Specifically, we will utilize the 2008-2010 data which was collected from Medicare beneficiary claims between 2008 and 2010. The data file includes the following information for individual beneficiaries: demographic, clinical, and financial/economic. The following link can be used to access </w:t>
-      </w:r>
-      <w:proofErr w:type="spellStart"/>
-      <w:r>
-        <w:rPr>
-          <w:sz w:val="21"/>
-          <w:szCs w:val="21"/>
-        </w:rPr>
-        <w:t>SynPUFs</w:t>
-      </w:r>
-      <w:proofErr w:type="spellEnd"/>
-      <w:r>
-        <w:rPr>
-          <w:sz w:val="21"/>
-          <w:szCs w:val="21"/>
-        </w:rPr>
-        <w:t xml:space="preserve">: </w:t>
+        <w:t xml:space="preserve">randomly sampling 5% of Medicare beneficiaries and synthesizing the data. Specifically, we will utilize the 2008-2010 data which was collected from Medicare beneficiary claims between 2008 and 2010. The data file includes the following information for individual beneficiaries: demographic, clinical, and financial/economic. The following link can be used to access SynPUFs: </w:t>
       </w:r>
       <w:hyperlink r:id="rId11">
         <w:r>
@@ -786,23 +696,7 @@
           <w:sz w:val="21"/>
           <w:szCs w:val="21"/>
         </w:rPr>
-        <w:t xml:space="preserve">Further, a user manual for Medicare Claims </w:t>
-      </w:r>
-      <w:proofErr w:type="spellStart"/>
-      <w:r>
-        <w:rPr>
-          <w:sz w:val="21"/>
-          <w:szCs w:val="21"/>
-        </w:rPr>
-        <w:t>SynPUFs</w:t>
-      </w:r>
-      <w:proofErr w:type="spellEnd"/>
-      <w:r>
-        <w:rPr>
-          <w:sz w:val="21"/>
-          <w:szCs w:val="21"/>
-        </w:rPr>
-        <w:t xml:space="preserve"> can be found here: </w:t>
+        <w:t xml:space="preserve">Further, a user manual for Medicare Claims SynPUFs can be found here: </w:t>
       </w:r>
       <w:hyperlink r:id="rId12">
         <w:r>
@@ -975,7 +869,6 @@
         </w:rPr>
         <w:t xml:space="preserve">For data processing, we plan to import all inpatient claims data from </w:t>
       </w:r>
-      <w:proofErr w:type="spellStart"/>
       <w:r>
         <w:rPr>
           <w:sz w:val="21"/>
@@ -983,7 +876,6 @@
         </w:rPr>
         <w:t>SynPUFs</w:t>
       </w:r>
-      <w:proofErr w:type="spellEnd"/>
       <w:r>
         <w:rPr>
           <w:sz w:val="21"/>
@@ -1319,7 +1211,6 @@
           <w:sz w:val="21"/>
           <w:szCs w:val="21"/>
         </w:rPr>
-        <w:lastRenderedPageBreak/>
         <w:t>Design.</w:t>
       </w:r>
       <w:r>
@@ -1336,32 +1227,14 @@
           <w:sz w:val="21"/>
           <w:szCs w:val="21"/>
         </w:rPr>
-        <w:t xml:space="preserve">one alternative prototype design for your </w:t>
-      </w:r>
-      <w:proofErr w:type="gramStart"/>
-      <w:r>
-        <w:rPr>
-          <w:b/>
-          <w:bCs/>
-          <w:sz w:val="21"/>
-          <w:szCs w:val="21"/>
-        </w:rPr>
-        <w:t>data</w:t>
-      </w:r>
-      <w:r>
-        <w:rPr>
-          <w:sz w:val="21"/>
-          <w:szCs w:val="21"/>
-        </w:rPr>
-        <w:t>..</w:t>
-      </w:r>
-      <w:proofErr w:type="gramEnd"/>
-      <w:r>
-        <w:rPr>
-          <w:sz w:val="21"/>
-          <w:szCs w:val="21"/>
-        </w:rPr>
-        <w:t xml:space="preserve"> Describe your designs and justify your choices of visual encodings. </w:t>
+        <w:t>one alternative prototype design for your data</w:t>
+      </w:r>
+      <w:r>
+        <w:rPr>
+          <w:sz w:val="21"/>
+          <w:szCs w:val="21"/>
+        </w:rPr>
+        <w:t xml:space="preserve">.. Describe your designs and justify your choices of visual encodings. </w:t>
       </w:r>
     </w:p>
     <w:p>
@@ -1479,23 +1352,7 @@
           <w:sz w:val="21"/>
           <w:szCs w:val="21"/>
         </w:rPr>
-        <w:t xml:space="preserve">Analysis of data completeness with graphic representations. Identification of </w:t>
-      </w:r>
-      <w:proofErr w:type="spellStart"/>
-      <w:r>
-        <w:rPr>
-          <w:sz w:val="21"/>
-          <w:szCs w:val="21"/>
-        </w:rPr>
-        <w:t>missigness</w:t>
-      </w:r>
-      <w:proofErr w:type="spellEnd"/>
-      <w:r>
-        <w:rPr>
-          <w:sz w:val="21"/>
-          <w:szCs w:val="21"/>
-        </w:rPr>
-        <w:t xml:space="preserve"> variance among clinical groups. Summary statistics for centers and clinical services for the five critical quality metrics. </w:t>
+        <w:t xml:space="preserve">Analysis of data completeness with graphic representations. Identification of missigness variance among clinical groups. Summary statistics for centers and clinical services for the five critical quality metrics. </w:t>
       </w:r>
     </w:p>
     <w:p>
@@ -1623,23 +1480,7 @@
           <w:sz w:val="21"/>
           <w:szCs w:val="21"/>
         </w:rPr>
-        <w:t xml:space="preserve">Week of 2/7: Complete project proposal, create </w:t>
-      </w:r>
-      <w:proofErr w:type="spellStart"/>
-      <w:r>
-        <w:rPr>
-          <w:sz w:val="21"/>
-          <w:szCs w:val="21"/>
-        </w:rPr>
-        <w:t>Github</w:t>
-      </w:r>
-      <w:proofErr w:type="spellEnd"/>
-      <w:r>
-        <w:rPr>
-          <w:sz w:val="21"/>
-          <w:szCs w:val="21"/>
-        </w:rPr>
-        <w:t xml:space="preserve"> repo; Prepare for data description presentation</w:t>
+        <w:t>Week of 2/7: Complete project proposal, create Github repo; Prepare for data description presentation</w:t>
       </w:r>
     </w:p>
     <w:p>
@@ -1707,23 +1548,7 @@
           <w:sz w:val="21"/>
           <w:szCs w:val="21"/>
         </w:rPr>
-        <w:t xml:space="preserve">Week of 3/7: Submit project update via </w:t>
-      </w:r>
-      <w:proofErr w:type="spellStart"/>
-      <w:r>
-        <w:rPr>
-          <w:sz w:val="21"/>
-          <w:szCs w:val="21"/>
-        </w:rPr>
-        <w:t>Github</w:t>
-      </w:r>
-      <w:proofErr w:type="spellEnd"/>
-      <w:r>
-        <w:rPr>
-          <w:sz w:val="21"/>
-          <w:szCs w:val="21"/>
-        </w:rPr>
-        <w:t>; Receive and incorporate peer feedback</w:t>
+        <w:t>Week of 3/7: Submit project update via Github; Receive and incorporate peer feedback</w:t>
       </w:r>
     </w:p>
     <w:p>
@@ -1757,17 +1582,8 @@
           <w:sz w:val="21"/>
           <w:szCs w:val="21"/>
         </w:rPr>
-        <w:t xml:space="preserve">Week of 3/21: Submit project update via </w:t>
-      </w:r>
-      <w:proofErr w:type="spellStart"/>
-      <w:r>
-        <w:rPr>
-          <w:sz w:val="21"/>
-          <w:szCs w:val="21"/>
-        </w:rPr>
-        <w:t>Github</w:t>
-      </w:r>
-      <w:proofErr w:type="spellEnd"/>
+        <w:t>Week of 3/21: Submit project update via Github</w:t>
+      </w:r>
     </w:p>
     <w:p>
       <w:pPr>
@@ -1912,23 +1728,7 @@
           <w:sz w:val="21"/>
           <w:szCs w:val="21"/>
         </w:rPr>
-        <w:t xml:space="preserve">You will schedule a project review meeting with a staff member during regular lecture times of the week marked in the schedule. Make sure </w:t>
-      </w:r>
-      <w:proofErr w:type="gramStart"/>
-      <w:r>
-        <w:rPr>
-          <w:sz w:val="21"/>
-          <w:szCs w:val="21"/>
-        </w:rPr>
-        <w:t>all of</w:t>
-      </w:r>
-      <w:proofErr w:type="gramEnd"/>
-      <w:r>
-        <w:rPr>
-          <w:sz w:val="21"/>
-          <w:szCs w:val="21"/>
-        </w:rPr>
-        <w:t xml:space="preserve"> your team members are present at the meeting.</w:t>
+        <w:t>You will schedule a project review meeting with a staff member during regular lecture times of the week marked in the schedule. Make sure all of your team members are present at the meeting.</w:t>
       </w:r>
     </w:p>
     <w:p>

</xml_diff>